<commit_message>
Added the Etsy Store url in Executive Summary
</commit_message>
<xml_diff>
--- a/TheNeemTreeCandleCo_Portfolio.docx
+++ b/TheNeemTreeCandleCo_Portfolio.docx
@@ -3,29 +3,6 @@
 <w:document xmlns:wpc="http://schemas.microsoft.com/office/word/2010/wordprocessingCanvas" xmlns:cx="http://schemas.microsoft.com/office/drawing/2014/chartex" xmlns:cx1="http://schemas.microsoft.com/office/drawing/2015/9/8/chartex" xmlns:cx2="http://schemas.microsoft.com/office/drawing/2015/10/21/chartex" xmlns:cx3="http://schemas.microsoft.com/office/drawing/2016/5/9/chartex" xmlns:cx4="http://schemas.microsoft.com/office/drawing/2016/5/10/chartex" xmlns:cx5="http://schemas.microsoft.com/office/drawing/2016/5/11/chartex" xmlns:cx6="http://schemas.microsoft.com/office/drawing/2016/5/12/chartex" xmlns:cx7="http://schemas.microsoft.com/office/drawing/2016/5/13/chartex" xmlns:cx8="http://schemas.microsoft.com/office/drawing/2016/5/14/chartex" xmlns:mc="http://schemas.openxmlformats.org/markup-compatibility/2006" xmlns:aink="http://schemas.microsoft.com/office/drawing/2016/ink" xmlns:am3d="http://schemas.microsoft.com/office/drawing/2017/model3d" xmlns:o="urn:schemas-microsoft-com:office:office" xmlns:r="http://schemas.openxmlformats.org/officeDocument/2006/relationships" xmlns:m="http://schemas.openxmlformats.org/officeDocument/2006/math" xmlns:v="urn:schemas-microsoft-com:vml" xmlns:wp14="http://schemas.microsoft.com/office/word/2010/wordprocessingDrawing" xmlns:wp="http://schemas.openxmlformats.org/drawingml/2006/wordprocessingDrawing" xmlns:w10="urn:schemas-microsoft-com:office:word" xmlns:w="http://schemas.openxmlformats.org/wordprocessingml/2006/main" xmlns:w14="http://schemas.microsoft.com/office/word/2010/wordml" xmlns:w15="http://schemas.microsoft.com/office/word/2012/wordml" xmlns:w16cex="http://schemas.microsoft.com/office/word/2018/wordml/cex" xmlns:w16cid="http://schemas.microsoft.com/office/word/2016/wordml/cid" xmlns:w16="http://schemas.microsoft.com/office/word/2018/wordml" xmlns:w16se="http://schemas.microsoft.com/office/word/2015/wordml/symex" xmlns:wpg="http://schemas.microsoft.com/office/word/2010/wordprocessingGroup" xmlns:wpi="http://schemas.microsoft.com/office/word/2010/wordprocessingInk" xmlns:wne="http://schemas.microsoft.com/office/word/2006/wordml" xmlns:wps="http://schemas.microsoft.com/office/word/2010/wordprocessingShape" mc:Ignorable="w14 w15 w16se w16cid w16 w16cex wp14">
   <w:background w:color="F6F9FD"/>
   <w:body>
-    <w:p>
-      <w:pPr>
-        <w:rPr>
-          <w:rFonts w:ascii="Times New Roman" w:hAnsi="Times New Roman" w:cs="Times New Roman"/>
-          <w:b/>
-          <w:bCs/>
-          <w:sz w:val="28"/>
-          <w:szCs w:val="28"/>
-          <w:u w:val="single"/>
-        </w:rPr>
-      </w:pPr>
-      <w:r>
-        <w:rPr>
-          <w:rFonts w:ascii="Times New Roman" w:hAnsi="Times New Roman" w:cs="Times New Roman"/>
-          <w:b/>
-          <w:bCs/>
-          <w:sz w:val="28"/>
-          <w:szCs w:val="28"/>
-          <w:u w:val="single"/>
-        </w:rPr>
-        <w:t>Index:</w:t>
-      </w:r>
-    </w:p>
     <w:tbl>
       <w:tblPr>
         <w:tblStyle w:val="TableGrid"/>
@@ -43,15 +20,21 @@
           </w:tcPr>
           <w:p>
             <w:pPr>
+              <w:jc w:val="center"/>
               <w:rPr>
                 <w:rFonts w:ascii="Times New Roman" w:hAnsi="Times New Roman" w:cs="Times New Roman"/>
-                <w:b/>
-                <w:bCs/>
                 <w:sz w:val="28"/>
                 <w:szCs w:val="28"/>
-                <w:u w:val="single"/>
-              </w:rPr>
-            </w:pPr>
+              </w:rPr>
+            </w:pPr>
+            <w:r>
+              <w:rPr>
+                <w:rFonts w:ascii="Times New Roman" w:hAnsi="Times New Roman" w:cs="Times New Roman"/>
+                <w:sz w:val="28"/>
+                <w:szCs w:val="28"/>
+              </w:rPr>
+              <w:t>Contents</w:t>
+            </w:r>
           </w:p>
         </w:tc>
         <w:tc>
@@ -605,6 +588,30 @@
           <w:u w:val="single"/>
         </w:rPr>
         <w:lastRenderedPageBreak/>
+        <w:t>https://www.etsy.com/shop/TheNeemTreeCandleCo</w:t>
+      </w:r>
+    </w:p>
+    <w:p>
+      <w:pPr>
+        <w:jc w:val="center"/>
+        <w:rPr>
+          <w:rFonts w:ascii="Times New Roman" w:hAnsi="Times New Roman" w:cs="Times New Roman"/>
+          <w:b/>
+          <w:bCs/>
+          <w:sz w:val="28"/>
+          <w:szCs w:val="28"/>
+          <w:u w:val="single"/>
+        </w:rPr>
+      </w:pPr>
+      <w:r>
+        <w:rPr>
+          <w:rFonts w:ascii="Times New Roman" w:hAnsi="Times New Roman" w:cs="Times New Roman"/>
+          <w:b/>
+          <w:bCs/>
+          <w:sz w:val="28"/>
+          <w:szCs w:val="28"/>
+          <w:u w:val="single"/>
+        </w:rPr>
         <w:t>Executive Summary</w:t>
       </w:r>
     </w:p>
@@ -899,6 +906,7 @@
           <w:sz w:val="24"/>
           <w:szCs w:val="24"/>
         </w:rPr>
+        <w:lastRenderedPageBreak/>
         <w:t>100% natural soaps.</w:t>
       </w:r>
     </w:p>
@@ -948,7 +956,6 @@
           <w:sz w:val="24"/>
           <w:szCs w:val="24"/>
         </w:rPr>
-        <w:lastRenderedPageBreak/>
         <w:t>Growth Highlights:</w:t>
       </w:r>
     </w:p>
@@ -1095,45 +1102,6 @@
         </w:rPr>
         <w:t>.</w:t>
       </w:r>
-    </w:p>
-    <w:p>
-      <w:pPr>
-        <w:jc w:val="center"/>
-        <w:rPr>
-          <w:rFonts w:ascii="Times New Roman" w:eastAsia="Merriweather Sans" w:hAnsi="Times New Roman" w:cs="Times New Roman"/>
-          <w:b/>
-          <w:i/>
-          <w:sz w:val="24"/>
-          <w:szCs w:val="24"/>
-          <w:shd w:val="clear" w:color="auto" w:fill="CFE2F3"/>
-        </w:rPr>
-      </w:pPr>
-    </w:p>
-    <w:p>
-      <w:pPr>
-        <w:jc w:val="center"/>
-        <w:rPr>
-          <w:rFonts w:ascii="Times New Roman" w:eastAsia="Merriweather Sans" w:hAnsi="Times New Roman" w:cs="Times New Roman"/>
-          <w:b/>
-          <w:i/>
-          <w:sz w:val="24"/>
-          <w:szCs w:val="24"/>
-          <w:shd w:val="clear" w:color="auto" w:fill="CFE2F3"/>
-        </w:rPr>
-      </w:pPr>
-    </w:p>
-    <w:p>
-      <w:pPr>
-        <w:jc w:val="center"/>
-        <w:rPr>
-          <w:rFonts w:ascii="Times New Roman" w:eastAsia="Merriweather Sans" w:hAnsi="Times New Roman" w:cs="Times New Roman"/>
-          <w:b/>
-          <w:i/>
-          <w:sz w:val="24"/>
-          <w:szCs w:val="24"/>
-          <w:shd w:val="clear" w:color="auto" w:fill="CFE2F3"/>
-        </w:rPr>
-      </w:pPr>
     </w:p>
     <w:p>
       <w:pPr>

</xml_diff>